<commit_message>
Se organizan entregables finales
</commit_message>
<xml_diff>
--- a/DOCUMENTOS FINALES/Plan del Proyecto.docx
+++ b/DOCUMENTOS FINALES/Plan del Proyecto.docx
@@ -2374,7 +2374,7 @@
                 <w:sz w:val="16"/>
                 <w:szCs w:val="16"/>
               </w:rPr>
-              <w:t>Pendiente</w:t>
+              <w:t>Finalizado</w:t>
             </w:r>
           </w:p>
         </w:tc>
@@ -2543,7 +2543,7 @@
                 <w:sz w:val="16"/>
                 <w:szCs w:val="16"/>
               </w:rPr>
-              <w:t>Pendiente</w:t>
+              <w:t>Finalizado</w:t>
             </w:r>
           </w:p>
         </w:tc>
@@ -2720,7 +2720,7 @@
                 <w:sz w:val="16"/>
                 <w:szCs w:val="16"/>
               </w:rPr>
-              <w:t>Pendiente</w:t>
+              <w:t>Finalizado</w:t>
             </w:r>
           </w:p>
         </w:tc>
@@ -2894,7 +2894,7 @@
                 <w:sz w:val="16"/>
                 <w:szCs w:val="16"/>
               </w:rPr>
-              <w:t>Pendiente</w:t>
+              <w:t>Finalizado</w:t>
             </w:r>
           </w:p>
         </w:tc>
@@ -3068,7 +3068,7 @@
                 <w:sz w:val="16"/>
                 <w:szCs w:val="16"/>
               </w:rPr>
-              <w:t>Pendiente</w:t>
+              <w:t>Finalizado</w:t>
             </w:r>
           </w:p>
         </w:tc>
@@ -3234,7 +3234,7 @@
                 <w:sz w:val="16"/>
                 <w:szCs w:val="16"/>
               </w:rPr>
-              <w:t>Pendiente</w:t>
+              <w:t>Finalizado</w:t>
             </w:r>
           </w:p>
         </w:tc>
@@ -3400,7 +3400,7 @@
                 <w:sz w:val="16"/>
                 <w:szCs w:val="16"/>
               </w:rPr>
-              <w:t>Pendiente</w:t>
+              <w:t>Finalizado</w:t>
             </w:r>
           </w:p>
         </w:tc>
@@ -3566,7 +3566,7 @@
                 <w:sz w:val="16"/>
                 <w:szCs w:val="16"/>
               </w:rPr>
-              <w:t>Pendiente</w:t>
+              <w:t>Finalizado</w:t>
             </w:r>
           </w:p>
         </w:tc>
@@ -3732,7 +3732,7 @@
                 <w:sz w:val="16"/>
                 <w:szCs w:val="16"/>
               </w:rPr>
-              <w:t>Pendiente</w:t>
+              <w:t>Finalizado</w:t>
             </w:r>
           </w:p>
         </w:tc>
@@ -4296,6 +4296,9 @@
         </w:tc>
       </w:tr>
       <w:tr>
+        <w:trPr>
+          <w:trHeight w:val="291"/>
+        </w:trPr>
         <w:tc>
           <w:tcPr>
             <w:tcW w:w="4065" w:type="dxa"/>
@@ -4372,6 +4375,9 @@
         </w:tc>
       </w:tr>
       <w:tr>
+        <w:trPr>
+          <w:trHeight w:val="151"/>
+        </w:trPr>
         <w:tc>
           <w:tcPr>
             <w:tcW w:w="4065" w:type="dxa"/>
@@ -4409,7 +4415,7 @@
                 <w:sz w:val="16"/>
                 <w:szCs w:val="16"/>
               </w:rPr>
-              <w:t>Plan de Mitigación, Monitoreo y Manejo del Riesgo (MMMR)</w:t>
+              <w:t>Plan del Proyecto</w:t>
             </w:r>
           </w:p>
         </w:tc>
@@ -4418,18 +4424,49 @@
         <w:tc>
           <w:tcPr>
             <w:tcW w:w="4065" w:type="dxa"/>
-            <w:vMerge/>
-          </w:tcPr>
-          <w:p>
-            <w:pPr>
-              <w:pStyle w:val="Prrafodelista"/>
-              <w:ind w:left="0"/>
-              <w:rPr>
-                <w:rFonts w:ascii="Arial" w:hAnsi="Arial" w:cs="Arial"/>
-                <w:sz w:val="16"/>
-                <w:szCs w:val="16"/>
-              </w:rPr>
-            </w:pPr>
+            <w:vMerge w:val="restart"/>
+          </w:tcPr>
+          <w:p>
+            <w:pPr>
+              <w:pStyle w:val="Prrafodelista"/>
+              <w:ind w:left="0"/>
+              <w:rPr>
+                <w:rFonts w:ascii="Arial" w:hAnsi="Arial" w:cs="Arial"/>
+                <w:sz w:val="16"/>
+                <w:szCs w:val="16"/>
+              </w:rPr>
+            </w:pPr>
+          </w:p>
+          <w:p>
+            <w:pPr>
+              <w:pStyle w:val="Prrafodelista"/>
+              <w:ind w:left="0"/>
+              <w:rPr>
+                <w:rFonts w:ascii="Arial" w:hAnsi="Arial" w:cs="Arial"/>
+                <w:sz w:val="16"/>
+                <w:szCs w:val="16"/>
+              </w:rPr>
+            </w:pPr>
+          </w:p>
+          <w:p>
+            <w:pPr>
+              <w:pStyle w:val="Prrafodelista"/>
+              <w:ind w:left="0"/>
+              <w:jc w:val="center"/>
+              <w:rPr>
+                <w:rFonts w:ascii="Arial" w:hAnsi="Arial" w:cs="Arial"/>
+                <w:sz w:val="16"/>
+                <w:szCs w:val="16"/>
+              </w:rPr>
+            </w:pPr>
+            <w:r>
+              <w:rPr>
+                <w:rFonts w:ascii="Arial" w:hAnsi="Arial" w:cs="Arial"/>
+                <w:sz w:val="16"/>
+                <w:szCs w:val="16"/>
+              </w:rPr>
+              <w:t>ANALISIS</w:t>
+            </w:r>
           </w:p>
         </w:tc>
         <w:tc>
@@ -4452,7 +4489,7 @@
                 <w:sz w:val="16"/>
                 <w:szCs w:val="16"/>
               </w:rPr>
-              <w:t>Plan del Proyecto</w:t>
+              <w:t>Documento de Especificación de Requisitos</w:t>
             </w:r>
           </w:p>
         </w:tc>
@@ -4495,7 +4532,7 @@
                 <w:sz w:val="16"/>
                 <w:szCs w:val="16"/>
               </w:rPr>
-              <w:t>Plan del Sprint</w:t>
+              <w:t>Documento de Especificación de Casos de Uso</w:t>
             </w:r>
           </w:p>
         </w:tc>
@@ -4504,39 +4541,18 @@
         <w:tc>
           <w:tcPr>
             <w:tcW w:w="4065" w:type="dxa"/>
-            <w:vMerge w:val="restart"/>
-          </w:tcPr>
-          <w:p>
-            <w:pPr>
-              <w:pStyle w:val="Prrafodelista"/>
-              <w:ind w:left="0"/>
-              <w:jc w:val="center"/>
-              <w:rPr>
-                <w:rFonts w:ascii="Arial" w:hAnsi="Arial" w:cs="Arial"/>
-                <w:sz w:val="16"/>
-                <w:szCs w:val="16"/>
-              </w:rPr>
-            </w:pPr>
-          </w:p>
-          <w:p>
-            <w:pPr>
-              <w:pStyle w:val="Prrafodelista"/>
-              <w:ind w:left="0"/>
-              <w:jc w:val="center"/>
-              <w:rPr>
-                <w:rFonts w:ascii="Arial" w:hAnsi="Arial" w:cs="Arial"/>
-                <w:sz w:val="16"/>
-                <w:szCs w:val="16"/>
-              </w:rPr>
-            </w:pPr>
-            <w:r>
-              <w:rPr>
-                <w:rFonts w:ascii="Arial" w:hAnsi="Arial" w:cs="Arial"/>
-                <w:sz w:val="16"/>
-                <w:szCs w:val="16"/>
-              </w:rPr>
-              <w:t>SEGUIMIENTO</w:t>
-            </w:r>
+            <w:vMerge/>
+          </w:tcPr>
+          <w:p>
+            <w:pPr>
+              <w:pStyle w:val="Prrafodelista"/>
+              <w:ind w:left="0"/>
+              <w:rPr>
+                <w:rFonts w:ascii="Arial" w:hAnsi="Arial" w:cs="Arial"/>
+                <w:sz w:val="16"/>
+                <w:szCs w:val="16"/>
+              </w:rPr>
+            </w:pPr>
           </w:p>
         </w:tc>
         <w:tc>
@@ -4559,7 +4575,7 @@
                 <w:sz w:val="16"/>
                 <w:szCs w:val="16"/>
               </w:rPr>
-              <w:t>Documento de Revisión del Sprint</w:t>
+              <w:t>Diseño de interfaces Mockups</w:t>
             </w:r>
           </w:p>
         </w:tc>
@@ -4568,18 +4584,38 @@
         <w:tc>
           <w:tcPr>
             <w:tcW w:w="4065" w:type="dxa"/>
-            <w:vMerge/>
-          </w:tcPr>
-          <w:p>
-            <w:pPr>
-              <w:pStyle w:val="Prrafodelista"/>
-              <w:ind w:left="0"/>
-              <w:rPr>
-                <w:rFonts w:ascii="Arial" w:hAnsi="Arial" w:cs="Arial"/>
-                <w:sz w:val="16"/>
-                <w:szCs w:val="16"/>
-              </w:rPr>
-            </w:pPr>
+            <w:vMerge w:val="restart"/>
+          </w:tcPr>
+          <w:p>
+            <w:pPr>
+              <w:pStyle w:val="Prrafodelista"/>
+              <w:ind w:left="0"/>
+              <w:rPr>
+                <w:rFonts w:ascii="Arial" w:hAnsi="Arial" w:cs="Arial"/>
+                <w:sz w:val="16"/>
+                <w:szCs w:val="16"/>
+              </w:rPr>
+            </w:pPr>
+          </w:p>
+          <w:p>
+            <w:pPr>
+              <w:pStyle w:val="Prrafodelista"/>
+              <w:ind w:left="0"/>
+              <w:jc w:val="center"/>
+              <w:rPr>
+                <w:rFonts w:ascii="Arial" w:hAnsi="Arial" w:cs="Arial"/>
+                <w:sz w:val="16"/>
+                <w:szCs w:val="16"/>
+              </w:rPr>
+            </w:pPr>
+            <w:r>
+              <w:rPr>
+                <w:rFonts w:ascii="Arial" w:hAnsi="Arial" w:cs="Arial"/>
+                <w:sz w:val="16"/>
+                <w:szCs w:val="16"/>
+              </w:rPr>
+              <w:t>DISEÑO</w:t>
+            </w:r>
           </w:p>
         </w:tc>
         <w:tc>
@@ -4602,7 +4638,15 @@
                 <w:sz w:val="16"/>
                 <w:szCs w:val="16"/>
               </w:rPr>
-              <w:t>Documento de Retrospectiva del Sprint</w:t>
+              <w:t>Diagrama de Clases</w:t>
+            </w:r>
+            <w:r>
+              <w:rPr>
+                <w:rFonts w:ascii="Arial" w:hAnsi="Arial" w:cs="Arial"/>
+                <w:sz w:val="16"/>
+                <w:szCs w:val="16"/>
+              </w:rPr>
+              <w:t>, Actividades, Secuencias, Comunicaciones.</w:t>
             </w:r>
           </w:p>
         </w:tc>
@@ -4611,49 +4655,18 @@
         <w:tc>
           <w:tcPr>
             <w:tcW w:w="4065" w:type="dxa"/>
-            <w:vMerge w:val="restart"/>
-          </w:tcPr>
-          <w:p>
-            <w:pPr>
-              <w:pStyle w:val="Prrafodelista"/>
-              <w:ind w:left="0"/>
-              <w:rPr>
-                <w:rFonts w:ascii="Arial" w:hAnsi="Arial" w:cs="Arial"/>
-                <w:sz w:val="16"/>
-                <w:szCs w:val="16"/>
-              </w:rPr>
-            </w:pPr>
-          </w:p>
-          <w:p>
-            <w:pPr>
-              <w:pStyle w:val="Prrafodelista"/>
-              <w:ind w:left="0"/>
-              <w:rPr>
-                <w:rFonts w:ascii="Arial" w:hAnsi="Arial" w:cs="Arial"/>
-                <w:sz w:val="16"/>
-                <w:szCs w:val="16"/>
-              </w:rPr>
-            </w:pPr>
-          </w:p>
-          <w:p>
-            <w:pPr>
-              <w:pStyle w:val="Prrafodelista"/>
-              <w:ind w:left="0"/>
-              <w:jc w:val="center"/>
-              <w:rPr>
-                <w:rFonts w:ascii="Arial" w:hAnsi="Arial" w:cs="Arial"/>
-                <w:sz w:val="16"/>
-                <w:szCs w:val="16"/>
-              </w:rPr>
-            </w:pPr>
-            <w:r>
-              <w:rPr>
-                <w:rFonts w:ascii="Arial" w:hAnsi="Arial" w:cs="Arial"/>
-                <w:sz w:val="16"/>
-                <w:szCs w:val="16"/>
-              </w:rPr>
-              <w:t>ANALISIS</w:t>
-            </w:r>
+            <w:vMerge/>
+          </w:tcPr>
+          <w:p>
+            <w:pPr>
+              <w:pStyle w:val="Prrafodelista"/>
+              <w:ind w:left="0"/>
+              <w:rPr>
+                <w:rFonts w:ascii="Arial" w:hAnsi="Arial" w:cs="Arial"/>
+                <w:sz w:val="16"/>
+                <w:szCs w:val="16"/>
+              </w:rPr>
+            </w:pPr>
           </w:p>
         </w:tc>
         <w:tc>
@@ -4676,7 +4689,7 @@
                 <w:sz w:val="16"/>
                 <w:szCs w:val="16"/>
               </w:rPr>
-              <w:t>Documento de Especificación de Requisitos</w:t>
+              <w:t>Diseño de Componentes, Interacción, paquetes y despliegue.</w:t>
             </w:r>
           </w:p>
         </w:tc>
@@ -4719,7 +4732,7 @@
                 <w:sz w:val="16"/>
                 <w:szCs w:val="16"/>
               </w:rPr>
-              <w:t>Documento de Especificación de Casos de Uso</w:t>
+              <w:t>Diagrama Entidad/Relación (BD)</w:t>
             </w:r>
           </w:p>
         </w:tc>
@@ -4728,18 +4741,26 @@
         <w:tc>
           <w:tcPr>
             <w:tcW w:w="4065" w:type="dxa"/>
-            <w:vMerge/>
-          </w:tcPr>
-          <w:p>
-            <w:pPr>
-              <w:pStyle w:val="Prrafodelista"/>
-              <w:ind w:left="0"/>
-              <w:rPr>
-                <w:rFonts w:ascii="Arial" w:hAnsi="Arial" w:cs="Arial"/>
-                <w:sz w:val="16"/>
-                <w:szCs w:val="16"/>
-              </w:rPr>
-            </w:pPr>
+          </w:tcPr>
+          <w:p>
+            <w:pPr>
+              <w:pStyle w:val="Prrafodelista"/>
+              <w:ind w:left="0"/>
+              <w:jc w:val="center"/>
+              <w:rPr>
+                <w:rFonts w:ascii="Arial" w:hAnsi="Arial" w:cs="Arial"/>
+                <w:sz w:val="16"/>
+                <w:szCs w:val="16"/>
+              </w:rPr>
+            </w:pPr>
+            <w:r>
+              <w:rPr>
+                <w:rFonts w:ascii="Arial" w:hAnsi="Arial" w:cs="Arial"/>
+                <w:sz w:val="16"/>
+                <w:szCs w:val="16"/>
+              </w:rPr>
+              <w:t>IMPLEMENTACION</w:t>
+            </w:r>
           </w:p>
         </w:tc>
         <w:tc>
@@ -4762,7 +4783,7 @@
                 <w:sz w:val="16"/>
                 <w:szCs w:val="16"/>
               </w:rPr>
-              <w:t>Diseño de interfaces Mockups</w:t>
+              <w:t>Aplicativo</w:t>
             </w:r>
           </w:p>
         </w:tc>
@@ -4777,17 +4798,6 @@
             <w:pPr>
               <w:pStyle w:val="Prrafodelista"/>
               <w:ind w:left="0"/>
-              <w:rPr>
-                <w:rFonts w:ascii="Arial" w:hAnsi="Arial" w:cs="Arial"/>
-                <w:sz w:val="16"/>
-                <w:szCs w:val="16"/>
-              </w:rPr>
-            </w:pPr>
-          </w:p>
-          <w:p>
-            <w:pPr>
-              <w:pStyle w:val="Prrafodelista"/>
-              <w:ind w:left="0"/>
               <w:jc w:val="center"/>
               <w:rPr>
                 <w:rFonts w:ascii="Arial" w:hAnsi="Arial" w:cs="Arial"/>
@@ -4801,7 +4811,7 @@
                 <w:sz w:val="16"/>
                 <w:szCs w:val="16"/>
               </w:rPr>
-              <w:t>DISEÑO</w:t>
+              <w:t>PRUEBAS</w:t>
             </w:r>
           </w:p>
         </w:tc>
@@ -4825,7 +4835,7 @@
                 <w:sz w:val="16"/>
                 <w:szCs w:val="16"/>
               </w:rPr>
-              <w:t>Diagrama de Clases</w:t>
+              <w:t>Plan de Pruebas</w:t>
             </w:r>
           </w:p>
         </w:tc>
@@ -4868,7 +4878,7 @@
                 <w:sz w:val="16"/>
                 <w:szCs w:val="16"/>
               </w:rPr>
-              <w:t>Modelo Arquitectónico (MVC- Web)</w:t>
+              <w:t>Documentación de Pruebas</w:t>
             </w:r>
           </w:p>
         </w:tc>
@@ -4877,18 +4887,38 @@
         <w:tc>
           <w:tcPr>
             <w:tcW w:w="4065" w:type="dxa"/>
-            <w:vMerge/>
-          </w:tcPr>
-          <w:p>
-            <w:pPr>
-              <w:pStyle w:val="Prrafodelista"/>
-              <w:ind w:left="0"/>
-              <w:rPr>
-                <w:rFonts w:ascii="Arial" w:hAnsi="Arial" w:cs="Arial"/>
-                <w:sz w:val="16"/>
-                <w:szCs w:val="16"/>
-              </w:rPr>
-            </w:pPr>
+          </w:tcPr>
+          <w:p>
+            <w:pPr>
+              <w:pStyle w:val="Prrafodelista"/>
+              <w:ind w:left="0"/>
+              <w:jc w:val="center"/>
+              <w:rPr>
+                <w:rFonts w:ascii="Arial" w:hAnsi="Arial" w:cs="Arial"/>
+                <w:sz w:val="16"/>
+                <w:szCs w:val="16"/>
+              </w:rPr>
+            </w:pPr>
+          </w:p>
+          <w:p>
+            <w:pPr>
+              <w:pStyle w:val="Prrafodelista"/>
+              <w:ind w:left="0"/>
+              <w:jc w:val="center"/>
+              <w:rPr>
+                <w:rFonts w:ascii="Arial" w:hAnsi="Arial" w:cs="Arial"/>
+                <w:sz w:val="16"/>
+                <w:szCs w:val="16"/>
+              </w:rPr>
+            </w:pPr>
+            <w:r>
+              <w:rPr>
+                <w:rFonts w:ascii="Arial" w:hAnsi="Arial" w:cs="Arial"/>
+                <w:sz w:val="16"/>
+                <w:szCs w:val="16"/>
+              </w:rPr>
+              <w:t>IMPLANTACION</w:t>
+            </w:r>
           </w:p>
         </w:tc>
         <w:tc>
@@ -4911,302 +4941,7 @@
                 <w:sz w:val="16"/>
                 <w:szCs w:val="16"/>
               </w:rPr>
-              <w:t>Diagrama Entidad/Relación (BD)</w:t>
-            </w:r>
-          </w:p>
-        </w:tc>
-      </w:tr>
-      <w:tr>
-        <w:tc>
-          <w:tcPr>
-            <w:tcW w:w="4065" w:type="dxa"/>
-            <w:vMerge/>
-          </w:tcPr>
-          <w:p>
-            <w:pPr>
-              <w:pStyle w:val="Prrafodelista"/>
-              <w:ind w:left="0"/>
-              <w:rPr>
-                <w:rFonts w:ascii="Arial" w:hAnsi="Arial" w:cs="Arial"/>
-                <w:sz w:val="16"/>
-                <w:szCs w:val="16"/>
-              </w:rPr>
-            </w:pPr>
-          </w:p>
-        </w:tc>
-        <w:tc>
-          <w:tcPr>
-            <w:tcW w:w="4043" w:type="dxa"/>
-          </w:tcPr>
-          <w:p>
-            <w:pPr>
-              <w:pStyle w:val="Prrafodelista"/>
-              <w:ind w:left="0"/>
-              <w:rPr>
-                <w:rFonts w:ascii="Arial" w:hAnsi="Arial" w:cs="Arial"/>
-                <w:sz w:val="16"/>
-                <w:szCs w:val="16"/>
-              </w:rPr>
-            </w:pPr>
-            <w:r>
-              <w:rPr>
-                <w:rFonts w:ascii="Arial" w:hAnsi="Arial" w:cs="Arial"/>
-                <w:sz w:val="16"/>
-                <w:szCs w:val="16"/>
-              </w:rPr>
-              <w:t>Descripción De la Base de Datos</w:t>
-            </w:r>
-          </w:p>
-        </w:tc>
-      </w:tr>
-      <w:tr>
-        <w:tc>
-          <w:tcPr>
-            <w:tcW w:w="4065" w:type="dxa"/>
-          </w:tcPr>
-          <w:p>
-            <w:pPr>
-              <w:pStyle w:val="Prrafodelista"/>
-              <w:ind w:left="0"/>
-              <w:rPr>
-                <w:rFonts w:ascii="Arial" w:hAnsi="Arial" w:cs="Arial"/>
-                <w:sz w:val="16"/>
-                <w:szCs w:val="16"/>
-              </w:rPr>
-            </w:pPr>
-            <w:r>
-              <w:rPr>
-                <w:rFonts w:ascii="Arial" w:hAnsi="Arial" w:cs="Arial"/>
-                <w:sz w:val="16"/>
-                <w:szCs w:val="16"/>
-              </w:rPr>
-              <w:t>IMPLEMENTACION</w:t>
-            </w:r>
-          </w:p>
-        </w:tc>
-        <w:tc>
-          <w:tcPr>
-            <w:tcW w:w="4043" w:type="dxa"/>
-          </w:tcPr>
-          <w:p>
-            <w:pPr>
-              <w:pStyle w:val="Prrafodelista"/>
-              <w:ind w:left="0"/>
-              <w:rPr>
-                <w:rFonts w:ascii="Arial" w:hAnsi="Arial" w:cs="Arial"/>
-                <w:sz w:val="16"/>
-                <w:szCs w:val="16"/>
-              </w:rPr>
-            </w:pPr>
-            <w:r>
-              <w:rPr>
-                <w:rFonts w:ascii="Arial" w:hAnsi="Arial" w:cs="Arial"/>
-                <w:sz w:val="16"/>
-                <w:szCs w:val="16"/>
-              </w:rPr>
-              <w:t>Aplicativo</w:t>
-            </w:r>
-          </w:p>
-        </w:tc>
-      </w:tr>
-      <w:tr>
-        <w:tc>
-          <w:tcPr>
-            <w:tcW w:w="4065" w:type="dxa"/>
-            <w:vMerge w:val="restart"/>
-          </w:tcPr>
-          <w:p>
-            <w:pPr>
-              <w:pStyle w:val="Prrafodelista"/>
-              <w:ind w:left="0"/>
-              <w:jc w:val="center"/>
-              <w:rPr>
-                <w:rFonts w:ascii="Arial" w:hAnsi="Arial" w:cs="Arial"/>
-                <w:sz w:val="16"/>
-                <w:szCs w:val="16"/>
-              </w:rPr>
-            </w:pPr>
-            <w:r>
-              <w:rPr>
-                <w:rFonts w:ascii="Arial" w:hAnsi="Arial" w:cs="Arial"/>
-                <w:sz w:val="16"/>
-                <w:szCs w:val="16"/>
-              </w:rPr>
-              <w:t>PRUEBAS</w:t>
-            </w:r>
-          </w:p>
-        </w:tc>
-        <w:tc>
-          <w:tcPr>
-            <w:tcW w:w="4043" w:type="dxa"/>
-          </w:tcPr>
-          <w:p>
-            <w:pPr>
-              <w:pStyle w:val="Prrafodelista"/>
-              <w:ind w:left="0"/>
-              <w:rPr>
-                <w:rFonts w:ascii="Arial" w:hAnsi="Arial" w:cs="Arial"/>
-                <w:sz w:val="16"/>
-                <w:szCs w:val="16"/>
-              </w:rPr>
-            </w:pPr>
-            <w:r>
-              <w:rPr>
-                <w:rFonts w:ascii="Arial" w:hAnsi="Arial" w:cs="Arial"/>
-                <w:sz w:val="16"/>
-                <w:szCs w:val="16"/>
-              </w:rPr>
-              <w:t>Plan de Pruebas</w:t>
-            </w:r>
-          </w:p>
-        </w:tc>
-      </w:tr>
-      <w:tr>
-        <w:tc>
-          <w:tcPr>
-            <w:tcW w:w="4065" w:type="dxa"/>
-            <w:vMerge/>
-          </w:tcPr>
-          <w:p>
-            <w:pPr>
-              <w:pStyle w:val="Prrafodelista"/>
-              <w:ind w:left="0"/>
-              <w:rPr>
-                <w:rFonts w:ascii="Arial" w:hAnsi="Arial" w:cs="Arial"/>
-                <w:sz w:val="16"/>
-                <w:szCs w:val="16"/>
-              </w:rPr>
-            </w:pPr>
-          </w:p>
-        </w:tc>
-        <w:tc>
-          <w:tcPr>
-            <w:tcW w:w="4043" w:type="dxa"/>
-          </w:tcPr>
-          <w:p>
-            <w:pPr>
-              <w:pStyle w:val="Prrafodelista"/>
-              <w:ind w:left="0"/>
-              <w:rPr>
-                <w:rFonts w:ascii="Arial" w:hAnsi="Arial" w:cs="Arial"/>
-                <w:sz w:val="16"/>
-                <w:szCs w:val="16"/>
-              </w:rPr>
-            </w:pPr>
-            <w:r>
-              <w:rPr>
-                <w:rFonts w:ascii="Arial" w:hAnsi="Arial" w:cs="Arial"/>
-                <w:sz w:val="16"/>
-                <w:szCs w:val="16"/>
-              </w:rPr>
-              <w:t>Documentación de Pruebas</w:t>
-            </w:r>
-          </w:p>
-        </w:tc>
-      </w:tr>
-      <w:tr>
-        <w:tc>
-          <w:tcPr>
-            <w:tcW w:w="4065" w:type="dxa"/>
-            <w:vMerge w:val="restart"/>
-          </w:tcPr>
-          <w:p>
-            <w:pPr>
-              <w:pStyle w:val="Prrafodelista"/>
-              <w:ind w:left="0"/>
-              <w:jc w:val="center"/>
-              <w:rPr>
-                <w:rFonts w:ascii="Arial" w:hAnsi="Arial" w:cs="Arial"/>
-                <w:sz w:val="16"/>
-                <w:szCs w:val="16"/>
-              </w:rPr>
-            </w:pPr>
-          </w:p>
-          <w:p>
-            <w:pPr>
-              <w:pStyle w:val="Prrafodelista"/>
-              <w:ind w:left="0"/>
-              <w:jc w:val="center"/>
-              <w:rPr>
-                <w:rFonts w:ascii="Arial" w:hAnsi="Arial" w:cs="Arial"/>
-                <w:sz w:val="16"/>
-                <w:szCs w:val="16"/>
-              </w:rPr>
-            </w:pPr>
-            <w:r>
-              <w:rPr>
-                <w:rFonts w:ascii="Arial" w:hAnsi="Arial" w:cs="Arial"/>
-                <w:sz w:val="16"/>
-                <w:szCs w:val="16"/>
-              </w:rPr>
-              <w:t>IMPLANTACION</w:t>
-            </w:r>
-          </w:p>
-        </w:tc>
-        <w:tc>
-          <w:tcPr>
-            <w:tcW w:w="4043" w:type="dxa"/>
-          </w:tcPr>
-          <w:p>
-            <w:pPr>
-              <w:pStyle w:val="Prrafodelista"/>
-              <w:ind w:left="0"/>
-              <w:rPr>
-                <w:rFonts w:ascii="Arial" w:hAnsi="Arial" w:cs="Arial"/>
-                <w:sz w:val="16"/>
-                <w:szCs w:val="16"/>
-              </w:rPr>
-            </w:pPr>
-            <w:r>
-              <w:rPr>
-                <w:rFonts w:ascii="Arial" w:hAnsi="Arial" w:cs="Arial"/>
-                <w:sz w:val="16"/>
-                <w:szCs w:val="16"/>
-              </w:rPr>
               <w:t>Manual de Usuario</w:t>
-            </w:r>
-          </w:p>
-        </w:tc>
-      </w:tr>
-      <w:tr>
-        <w:tc>
-          <w:tcPr>
-            <w:tcW w:w="4065" w:type="dxa"/>
-            <w:vMerge/>
-          </w:tcPr>
-          <w:p>
-            <w:pPr>
-              <w:pStyle w:val="Prrafodelista"/>
-              <w:ind w:left="0"/>
-              <w:rPr>
-                <w:rFonts w:ascii="Arial" w:hAnsi="Arial" w:cs="Arial"/>
-                <w:sz w:val="16"/>
-                <w:szCs w:val="16"/>
-              </w:rPr>
-            </w:pPr>
-          </w:p>
-        </w:tc>
-        <w:tc>
-          <w:tcPr>
-            <w:tcW w:w="4043" w:type="dxa"/>
-          </w:tcPr>
-          <w:p>
-            <w:pPr>
-              <w:pStyle w:val="Prrafodelista"/>
-              <w:ind w:left="0"/>
-              <w:rPr>
-                <w:rFonts w:ascii="Arial" w:hAnsi="Arial" w:cs="Arial"/>
-                <w:sz w:val="16"/>
-                <w:szCs w:val="16"/>
-              </w:rPr>
-            </w:pPr>
-            <w:r>
-              <w:rPr>
-                <w:rFonts w:ascii="Arial" w:hAnsi="Arial" w:cs="Arial"/>
-                <w:sz w:val="16"/>
-                <w:szCs w:val="16"/>
-              </w:rPr>
-              <w:t>Incremento corriendo de forma local o Remota</w:t>
             </w:r>
           </w:p>
         </w:tc>
@@ -5221,6 +4956,8 @@
           <w:szCs w:val="24"/>
         </w:rPr>
       </w:pPr>
+      <w:bookmarkStart w:id="6" w:name="_GoBack"/>
+      <w:bookmarkEnd w:id="6"/>
     </w:p>
     <w:p>
       <w:pPr>
@@ -5237,7 +4974,7 @@
           <w:szCs w:val="24"/>
         </w:rPr>
       </w:pPr>
-      <w:bookmarkStart w:id="6" w:name="_Toc489569663"/>
+      <w:bookmarkStart w:id="7" w:name="_Toc489569663"/>
       <w:r>
         <w:rPr>
           <w:rFonts w:ascii="Arial" w:hAnsi="Arial" w:cs="Arial"/>
@@ -5247,7 +4984,7 @@
         </w:rPr>
         <w:t>Cronograma</w:t>
       </w:r>
-      <w:bookmarkEnd w:id="6"/>
+      <w:bookmarkEnd w:id="7"/>
     </w:p>
     <w:p>
       <w:pPr>
@@ -8146,7 +7883,7 @@
           <w:szCs w:val="24"/>
         </w:rPr>
       </w:pPr>
-      <w:bookmarkStart w:id="7" w:name="_Toc489569664"/>
+      <w:bookmarkStart w:id="8" w:name="_Toc489569664"/>
       <w:r>
         <w:rPr>
           <w:rFonts w:ascii="Arial" w:hAnsi="Arial" w:cs="Arial"/>
@@ -8156,7 +7893,7 @@
         </w:rPr>
         <w:t>Listado de Posibles Actividades:</w:t>
       </w:r>
-      <w:bookmarkEnd w:id="7"/>
+      <w:bookmarkEnd w:id="8"/>
     </w:p>
     <w:p>
       <w:pPr>
@@ -8407,7 +8144,7 @@
           <w:szCs w:val="24"/>
         </w:rPr>
       </w:pPr>
-      <w:bookmarkStart w:id="8" w:name="_Toc489569665"/>
+      <w:bookmarkStart w:id="9" w:name="_Toc489569665"/>
       <w:r>
         <w:rPr>
           <w:rFonts w:ascii="Arial" w:hAnsi="Arial" w:cs="Arial"/>
@@ -8417,7 +8154,7 @@
         </w:rPr>
         <w:t>Recursos</w:t>
       </w:r>
-      <w:bookmarkEnd w:id="8"/>
+      <w:bookmarkEnd w:id="9"/>
     </w:p>
     <w:p>
       <w:pPr>
@@ -8524,7 +8261,7 @@
           <w:szCs w:val="24"/>
         </w:rPr>
       </w:pPr>
-      <w:bookmarkStart w:id="9" w:name="_Toc489569666"/>
+      <w:bookmarkStart w:id="10" w:name="_Toc489569666"/>
       <w:r>
         <w:rPr>
           <w:rFonts w:ascii="Arial" w:hAnsi="Arial" w:cs="Arial"/>
@@ -8534,7 +8271,7 @@
         </w:rPr>
         <w:t>Aseguramiento de la Calidad del Producto</w:t>
       </w:r>
-      <w:bookmarkEnd w:id="9"/>
+      <w:bookmarkEnd w:id="10"/>
     </w:p>
     <w:p>
       <w:pPr>
@@ -11205,8 +10942,6 @@
           <w:docGrid w:linePitch="360"/>
         </w:sectPr>
       </w:pPr>
-      <w:bookmarkStart w:id="10" w:name="_GoBack"/>
-      <w:bookmarkEnd w:id="10"/>
     </w:p>
     <w:p>
       <w:pPr>
@@ -12967,25 +12702,7 @@
                 <w:sz w:val="16"/>
                 <w:szCs w:val="16"/>
               </w:rPr>
-              <w:t xml:space="preserve">Llamados de atención y en caso drástico reemplazar uno o </w:t>
-            </w:r>
-            <w:proofErr w:type="spellStart"/>
-            <w:r>
-              <w:rPr>
-                <w:rFonts w:ascii="Arial" w:hAnsi="Arial" w:cs="Arial"/>
-                <w:sz w:val="16"/>
-                <w:szCs w:val="16"/>
-              </w:rPr>
-              <w:t>mas</w:t>
-            </w:r>
-            <w:proofErr w:type="spellEnd"/>
-            <w:r>
-              <w:rPr>
-                <w:rFonts w:ascii="Arial" w:hAnsi="Arial" w:cs="Arial"/>
-                <w:sz w:val="16"/>
-                <w:szCs w:val="16"/>
-              </w:rPr>
-              <w:t xml:space="preserve"> miembros del equipo de trabajo</w:t>
+              <w:t>Llamados de atención y en caso drástico reemplazar uno o mas miembros del equipo de trabajo</w:t>
             </w:r>
           </w:p>
         </w:tc>
@@ -15436,6 +15153,7 @@
         <w:docPartUnique/>
       </w:docPartObj>
     </w:sdtPr>
+    <w:sdtEndPr/>
     <w:sdtContent>
       <w:p>
         <w:pPr>
@@ -15456,7 +15174,7 @@
             <w:noProof/>
             <w:lang w:val="es-ES"/>
           </w:rPr>
-          <w:t>7</w:t>
+          <w:t>9</w:t>
         </w:r>
         <w:r>
           <w:fldChar w:fldCharType="end"/>

</xml_diff>